<commit_message>
2025-01-28, Quest for Certainty
</commit_message>
<xml_diff>
--- a/DeweyLiteratuurlijst/OverDewey.Word.docx
+++ b/DeweyLiteratuurlijst/OverDewey.Word.docx
@@ -513,6 +513,12 @@
       </w:r>
       <w:r>
         <w:t>. Cambridge: MIT Press.</w:t>
+      </w:r>
+    </w:p>
+    <w:p/>
+    <w:p>
+      <w:r>
+        <w:t xml:space="preserve">Tampio, N. (1924). *Dewey’s Vision in Democracy and Education*. Introduction in Dewey, J. *Democracy and Education*. New Edition. New York: Columbia University. </w:t>
       </w:r>
     </w:p>
     <w:p/>
@@ -1171,6 +1177,7 @@
   <w:style w:type="character" w:default="1" w:styleId="DefaultParagraphFont">
     <w:name w:val="Default Paragraph Font"/>
     <w:uiPriority w:val="1"/>
+    <w:semiHidden/>
     <w:unhideWhenUsed/>
   </w:style>
   <w:style w:type="table" w:default="1" w:styleId="TableNormal">

</xml_diff>

<commit_message>
2025-02-14, update literatuur Dewey
</commit_message>
<xml_diff>
--- a/DeweyLiteratuurlijst/OverDewey.Word.docx
+++ b/DeweyLiteratuurlijst/OverDewey.Word.docx
@@ -293,6 +293,32 @@
     <w:p>
       <w:r>
         <w:lastRenderedPageBreak/>
+        <w:t>Misak, C. (2013)</w:t>
+      </w:r>
+      <w:r>
+        <w:t xml:space="preserve">. </w:t>
+      </w:r>
+      <w:r>
+        <w:rPr>
+          <w:i/>
+          <w:iCs/>
+        </w:rPr>
+        <w:t>The American Pragmatists</w:t>
+      </w:r>
+      <w:r>
+        <w:rPr>
+          <w:i/>
+          <w:iCs/>
+        </w:rPr>
+        <w:t>.</w:t>
+      </w:r>
+      <w:r>
+        <w:t xml:space="preserve"> Oxford: Oxford University Press.</w:t>
+      </w:r>
+    </w:p>
+    <w:p/>
+    <w:p>
+      <w:r>
         <w:t xml:space="preserve">Morse, D. J. (2011). </w:t>
       </w:r>
       <w:r>
@@ -353,14 +379,27 @@
       <w:r>
         <w:t xml:space="preserve">. </w:t>
       </w:r>
-      <w:hyperlink r:id="rId4" w:history="1">
-        <w:r>
-          <w:rPr>
-            <w:rStyle w:val="Hyperlink"/>
-          </w:rPr>
-          <w:t>https://doi.org/10.1093/oxfordhb/9780197544518.013.34.</w:t>
-        </w:r>
-      </w:hyperlink>
+      <w:r>
+        <w:fldChar w:fldCharType="begin"/>
+      </w:r>
+      <w:r>
+        <w:instrText>HYPERLINK "https://doi.org/10.1093/oxfordhb/9780197544518.013.34."</w:instrText>
+      </w:r>
+      <w:r>
+        <w:fldChar w:fldCharType="separate"/>
+      </w:r>
+      <w:r>
+        <w:rPr>
+          <w:rStyle w:val="Hyperlink"/>
+        </w:rPr>
+        <w:t>https://doi.org/10.1093/oxfordhb/9780197544518.013.34.</w:t>
+      </w:r>
+      <w:r>
+        <w:rPr>
+          <w:rStyle w:val="Hyperlink"/>
+        </w:rPr>
+        <w:fldChar w:fldCharType="end"/>
+      </w:r>
     </w:p>
     <w:p/>
     <w:p>

</xml_diff>